<commit_message>
working on report doc generation
</commit_message>
<xml_diff>
--- a/demo.docx
+++ b/demo.docx
@@ -31,181 +31,11 @@
       </w:r>
       <w:r>
         <w:rPr>
-          <w:sz w:val="52"/>
+          <w:sz w:val="48"/>
         </w:rPr>
+        <w:t>TEST</w:t>
       </w:r>
     </w:p>
-    <w:p>
-      <w:pPr>
-        <w:pStyle w:val="Heading1"/>
-      </w:pPr>
-      <w:r>
-        <w:t>Heading, level 1</w:t>
-      </w:r>
-    </w:p>
-    <w:p>
-      <w:pPr>
-        <w:pStyle w:val="IntenseQuote"/>
-      </w:pPr>
-      <w:r>
-        <w:t>Intense quote</w:t>
-      </w:r>
-    </w:p>
-    <w:p>
-      <w:pPr>
-        <w:pStyle w:val="ListBullet"/>
-      </w:pPr>
-      <w:r>
-        <w:t>first item in unordered list</w:t>
-      </w:r>
-    </w:p>
-    <w:p>
-      <w:pPr>
-        <w:pStyle w:val="ListNumber"/>
-      </w:pPr>
-      <w:r>
-        <w:t>first item in ordered list</w:t>
-      </w:r>
-    </w:p>
-    <w:tbl>
-      <w:tblPr>
-        <w:tblW w:type="auto" w:w="0"/>
-        <w:tblLook w:firstColumn="1" w:firstRow="1" w:lastColumn="0" w:lastRow="0" w:noHBand="0" w:noVBand="1" w:val="04A0"/>
-      </w:tblPr>
-      <w:tblGrid>
-        <w:gridCol w:w="2880"/>
-        <w:gridCol w:w="2880"/>
-        <w:gridCol w:w="2880"/>
-      </w:tblGrid>
-      <w:tr>
-        <w:tc>
-          <w:tcPr>
-            <w:tcW w:type="dxa" w:w="2880"/>
-          </w:tcPr>
-          <w:p>
-            <w:r>
-              <w:t>Qty</w:t>
-            </w:r>
-          </w:p>
-        </w:tc>
-        <w:tc>
-          <w:tcPr>
-            <w:tcW w:type="dxa" w:w="2880"/>
-          </w:tcPr>
-          <w:p>
-            <w:r>
-              <w:t>Id</w:t>
-            </w:r>
-          </w:p>
-        </w:tc>
-        <w:tc>
-          <w:tcPr>
-            <w:tcW w:type="dxa" w:w="2880"/>
-          </w:tcPr>
-          <w:p>
-            <w:r>
-              <w:t>Desc</w:t>
-            </w:r>
-          </w:p>
-        </w:tc>
-      </w:tr>
-      <w:tr>
-        <w:tc>
-          <w:tcPr>
-            <w:tcW w:type="dxa" w:w="2880"/>
-          </w:tcPr>
-          <w:p>
-            <w:r>
-              <w:t>3</w:t>
-            </w:r>
-          </w:p>
-        </w:tc>
-        <w:tc>
-          <w:tcPr>
-            <w:tcW w:type="dxa" w:w="2880"/>
-          </w:tcPr>
-          <w:p>
-            <w:r>
-              <w:t>101</w:t>
-            </w:r>
-          </w:p>
-        </w:tc>
-        <w:tc>
-          <w:tcPr>
-            <w:tcW w:type="dxa" w:w="2880"/>
-          </w:tcPr>
-          <w:p>
-            <w:r>
-              <w:t>Spam</w:t>
-            </w:r>
-          </w:p>
-        </w:tc>
-      </w:tr>
-      <w:tr>
-        <w:tc>
-          <w:tcPr>
-            <w:tcW w:type="dxa" w:w="2880"/>
-          </w:tcPr>
-          <w:p>
-            <w:r>
-              <w:t>7</w:t>
-            </w:r>
-          </w:p>
-        </w:tc>
-        <w:tc>
-          <w:tcPr>
-            <w:tcW w:type="dxa" w:w="2880"/>
-          </w:tcPr>
-          <w:p>
-            <w:r>
-              <w:t>422</w:t>
-            </w:r>
-          </w:p>
-        </w:tc>
-        <w:tc>
-          <w:tcPr>
-            <w:tcW w:type="dxa" w:w="2880"/>
-          </w:tcPr>
-          <w:p>
-            <w:r>
-              <w:t>Eggs</w:t>
-            </w:r>
-          </w:p>
-        </w:tc>
-      </w:tr>
-      <w:tr>
-        <w:tc>
-          <w:tcPr>
-            <w:tcW w:type="dxa" w:w="2880"/>
-          </w:tcPr>
-          <w:p>
-            <w:r>
-              <w:t>4</w:t>
-            </w:r>
-          </w:p>
-        </w:tc>
-        <w:tc>
-          <w:tcPr>
-            <w:tcW w:type="dxa" w:w="2880"/>
-          </w:tcPr>
-          <w:p>
-            <w:r>
-              <w:t>631</w:t>
-            </w:r>
-          </w:p>
-        </w:tc>
-        <w:tc>
-          <w:tcPr>
-            <w:tcW w:type="dxa" w:w="2880"/>
-          </w:tcPr>
-          <w:p>
-            <w:r>
-              <w:t>Spam, spam, eggs, and spam</w:t>
-            </w:r>
-          </w:p>
-        </w:tc>
-      </w:tr>
-    </w:tbl>
     <w:p>
       <w:r>
         <w:br w:type="page"/>

</xml_diff>